<commit_message>
ajustes exercícios word NID 02112023
</commit_message>
<xml_diff>
--- a/02 Exercises/internet - html/Exercícios Word HTML/Exerc6 Combinando Tags.docx
+++ b/02 Exercises/internet - html/Exercícios Word HTML/Exerc6 Combinando Tags.docx
@@ -1,6 +1,6 @@
 
 <file path=word/document.xml><?xml version="1.0" encoding="utf-8"?>
-<w:document xmlns:wpc="http://schemas.microsoft.com/office/word/2010/wordprocessingCanvas" xmlns:cx="http://schemas.microsoft.com/office/drawing/2014/chartex" xmlns:cx1="http://schemas.microsoft.com/office/drawing/2015/9/8/chartex" xmlns:cx2="http://schemas.microsoft.com/office/drawing/2015/10/21/chartex" xmlns:cx3="http://schemas.microsoft.com/office/drawing/2016/5/9/chartex" xmlns:cx4="http://schemas.microsoft.com/office/drawing/2016/5/10/chartex" xmlns:cx5="http://schemas.microsoft.com/office/drawing/2016/5/11/chartex" xmlns:cx6="http://schemas.microsoft.com/office/drawing/2016/5/12/chartex" xmlns:cx7="http://schemas.microsoft.com/office/drawing/2016/5/13/chartex" xmlns:cx8="http://schemas.microsoft.com/office/drawing/2016/5/14/chartex" xmlns:mc="http://schemas.openxmlformats.org/markup-compatibility/2006" xmlns:aink="http://schemas.microsoft.com/office/drawing/2016/ink" xmlns:am3d="http://schemas.microsoft.com/office/drawing/2017/model3d" xmlns:o="urn:schemas-microsoft-com:office:office" xmlns:r="http://schemas.openxmlformats.org/officeDocument/2006/relationships" xmlns:m="http://schemas.openxmlformats.org/officeDocument/2006/math" xmlns:v="urn:schemas-microsoft-com:vml" xmlns:wp14="http://schemas.microsoft.com/office/word/2010/wordprocessingDrawing" xmlns:wp="http://schemas.openxmlformats.org/drawingml/2006/wordprocessingDrawing" xmlns:w10="urn:schemas-microsoft-com:office:word" xmlns:w="http://schemas.openxmlformats.org/wordprocessingml/2006/main" xmlns:w14="http://schemas.microsoft.com/office/word/2010/wordml" xmlns:w15="http://schemas.microsoft.com/office/word/2012/wordml" xmlns:w16cex="http://schemas.microsoft.com/office/word/2018/wordml/cex" xmlns:w16cid="http://schemas.microsoft.com/office/word/2016/wordml/cid" xmlns:w16="http://schemas.microsoft.com/office/word/2018/wordml" xmlns:w16sdtdh="http://schemas.microsoft.com/office/word/2020/wordml/sdtdatahash" xmlns:w16se="http://schemas.microsoft.com/office/word/2015/wordml/symex" xmlns:wpg="http://schemas.microsoft.com/office/word/2010/wordprocessingGroup" xmlns:wpi="http://schemas.microsoft.com/office/word/2010/wordprocessingInk" xmlns:wne="http://schemas.microsoft.com/office/word/2006/wordml" xmlns:wps="http://schemas.microsoft.com/office/word/2010/wordprocessingShape" mc:Ignorable="w14 w15 w16se w16cid w16 w16cex w16sdtdh wp14">
+<w:document xmlns:wpc="http://schemas.microsoft.com/office/word/2010/wordprocessingCanvas" xmlns:cx="http://schemas.microsoft.com/office/drawing/2014/chartex" xmlns:cx1="http://schemas.microsoft.com/office/drawing/2015/9/8/chartex" xmlns:cx2="http://schemas.microsoft.com/office/drawing/2015/10/21/chartex" xmlns:cx3="http://schemas.microsoft.com/office/drawing/2016/5/9/chartex" xmlns:cx4="http://schemas.microsoft.com/office/drawing/2016/5/10/chartex" xmlns:cx5="http://schemas.microsoft.com/office/drawing/2016/5/11/chartex" xmlns:cx6="http://schemas.microsoft.com/office/drawing/2016/5/12/chartex" xmlns:cx7="http://schemas.microsoft.com/office/drawing/2016/5/13/chartex" xmlns:cx8="http://schemas.microsoft.com/office/drawing/2016/5/14/chartex" xmlns:mc="http://schemas.openxmlformats.org/markup-compatibility/2006" xmlns:aink="http://schemas.microsoft.com/office/drawing/2016/ink" xmlns:am3d="http://schemas.microsoft.com/office/drawing/2017/model3d" xmlns:o="urn:schemas-microsoft-com:office:office" xmlns:oel="http://schemas.microsoft.com/office/2019/extlst" xmlns:r="http://schemas.openxmlformats.org/officeDocument/2006/relationships" xmlns:m="http://schemas.openxmlformats.org/officeDocument/2006/math" xmlns:v="urn:schemas-microsoft-com:vml" xmlns:wp14="http://schemas.microsoft.com/office/word/2010/wordprocessingDrawing" xmlns:wp="http://schemas.openxmlformats.org/drawingml/2006/wordprocessingDrawing" xmlns:w10="urn:schemas-microsoft-com:office:word" xmlns:w="http://schemas.openxmlformats.org/wordprocessingml/2006/main" xmlns:w14="http://schemas.microsoft.com/office/word/2010/wordml" xmlns:w15="http://schemas.microsoft.com/office/word/2012/wordml" xmlns:w16cex="http://schemas.microsoft.com/office/word/2018/wordml/cex" xmlns:w16cid="http://schemas.microsoft.com/office/word/2016/wordml/cid" xmlns:w16="http://schemas.microsoft.com/office/word/2018/wordml" xmlns:w16sdtdh="http://schemas.microsoft.com/office/word/2020/wordml/sdtdatahash" xmlns:w16se="http://schemas.microsoft.com/office/word/2015/wordml/symex" xmlns:wpg="http://schemas.microsoft.com/office/word/2010/wordprocessingGroup" xmlns:wpi="http://schemas.microsoft.com/office/word/2010/wordprocessingInk" xmlns:wne="http://schemas.microsoft.com/office/word/2006/wordml" xmlns:wps="http://schemas.microsoft.com/office/word/2010/wordprocessingShape" mc:Ignorable="w14 w15 w16se w16cid w16 w16cex w16sdtdh wp14">
   <w:body>
     <w:p>
       <w:pPr>
@@ -325,7 +325,53 @@
         <w:rPr>
           <w:rFonts w:ascii="Segoe UI" w:hAnsi="Segoe UI" w:cs="Segoe UI"/>
         </w:rPr>
-        <w:t>Deixe cada link com uma cor diferente, utilizando os códigos da tabela da tela 18, módulo 4</w:t>
+        <w:t xml:space="preserve">Deixe cada link com uma cor diferente, utilizando os códigos da </w:t>
+      </w:r>
+      <w:r>
+        <w:rPr>
+          <w:rFonts w:ascii="Segoe UI" w:hAnsi="Segoe UI" w:cs="Segoe UI"/>
+          <w:b/>
+          <w:bCs/>
+          <w:color w:val="FF0000"/>
+        </w:rPr>
+        <w:t>paleta de cores</w:t>
+      </w:r>
+      <w:r>
+        <w:rPr>
+          <w:rFonts w:ascii="Segoe UI" w:hAnsi="Segoe UI" w:cs="Segoe UI"/>
+          <w:b/>
+          <w:bCs/>
+          <w:color w:val="FF0000"/>
+        </w:rPr>
+        <w:t xml:space="preserve"> ( </w:t>
+      </w:r>
+      <w:hyperlink r:id="rId7" w:history="1">
+        <w:r>
+          <w:rPr>
+            <w:rStyle w:val="Hyperlink"/>
+            <w:rFonts w:ascii="Segoe UI" w:hAnsi="Segoe UI" w:cs="Segoe UI"/>
+            <w:b/>
+            <w:bCs/>
+          </w:rPr>
+          <w:t>https://www.w3schools.com/colors/colors_picker.asp</w:t>
+        </w:r>
+      </w:hyperlink>
+      <w:r>
+        <w:rPr>
+          <w:rFonts w:ascii="Segoe UI" w:hAnsi="Segoe UI" w:cs="Segoe UI"/>
+          <w:b/>
+          <w:bCs/>
+        </w:rPr>
+        <w:t xml:space="preserve"> </w:t>
+      </w:r>
+      <w:r>
+        <w:rPr>
+          <w:rFonts w:ascii="Segoe UI" w:hAnsi="Segoe UI" w:cs="Segoe UI"/>
+          <w:b/>
+          <w:bCs/>
+          <w:color w:val="FF0000"/>
+        </w:rPr>
+        <w:t>)</w:t>
       </w:r>
       <w:r>
         <w:rPr>
@@ -423,7 +469,7 @@
                     <pic:cNvPicPr/>
                   </pic:nvPicPr>
                   <pic:blipFill>
-                    <a:blip r:embed="rId7">
+                    <a:blip r:embed="rId8">
                       <a:extLst>
                         <a:ext uri="{28A0092B-C50C-407E-A947-70E740481C1C}">
                           <a14:useLocalDpi xmlns:a14="http://schemas.microsoft.com/office/drawing/2010/main" val="0"/>
@@ -460,8 +506,8 @@
       </w:pPr>
     </w:p>
     <w:sectPr>
-      <w:headerReference w:type="default" r:id="rId8"/>
-      <w:footerReference w:type="default" r:id="rId9"/>
+      <w:headerReference w:type="default" r:id="rId9"/>
+      <w:footerReference w:type="default" r:id="rId10"/>
       <w:pgSz w:w="11906" w:h="16838"/>
       <w:pgMar w:top="709" w:right="1701" w:bottom="993" w:left="1701" w:header="708" w:footer="708" w:gutter="0"/>
       <w:cols w:space="708"/>
@@ -472,7 +518,7 @@
 </file>
 
 <file path=word/endnotes.xml><?xml version="1.0" encoding="utf-8"?>
-<w:endnotes xmlns:wpc="http://schemas.microsoft.com/office/word/2010/wordprocessingCanvas" xmlns:cx="http://schemas.microsoft.com/office/drawing/2014/chartex" xmlns:cx1="http://schemas.microsoft.com/office/drawing/2015/9/8/chartex" xmlns:cx2="http://schemas.microsoft.com/office/drawing/2015/10/21/chartex" xmlns:cx3="http://schemas.microsoft.com/office/drawing/2016/5/9/chartex" xmlns:cx4="http://schemas.microsoft.com/office/drawing/2016/5/10/chartex" xmlns:cx5="http://schemas.microsoft.com/office/drawing/2016/5/11/chartex" xmlns:cx6="http://schemas.microsoft.com/office/drawing/2016/5/12/chartex" xmlns:cx7="http://schemas.microsoft.com/office/drawing/2016/5/13/chartex" xmlns:cx8="http://schemas.microsoft.com/office/drawing/2016/5/14/chartex" xmlns:mc="http://schemas.openxmlformats.org/markup-compatibility/2006" xmlns:aink="http://schemas.microsoft.com/office/drawing/2016/ink" xmlns:am3d="http://schemas.microsoft.com/office/drawing/2017/model3d" xmlns:o="urn:schemas-microsoft-com:office:office" xmlns:r="http://schemas.openxmlformats.org/officeDocument/2006/relationships" xmlns:m="http://schemas.openxmlformats.org/officeDocument/2006/math" xmlns:v="urn:schemas-microsoft-com:vml" xmlns:wp14="http://schemas.microsoft.com/office/word/2010/wordprocessingDrawing" xmlns:wp="http://schemas.openxmlformats.org/drawingml/2006/wordprocessingDrawing" xmlns:w10="urn:schemas-microsoft-com:office:word" xmlns:w="http://schemas.openxmlformats.org/wordprocessingml/2006/main" xmlns:w14="http://schemas.microsoft.com/office/word/2010/wordml" xmlns:w15="http://schemas.microsoft.com/office/word/2012/wordml" xmlns:w16cex="http://schemas.microsoft.com/office/word/2018/wordml/cex" xmlns:w16cid="http://schemas.microsoft.com/office/word/2016/wordml/cid" xmlns:w16="http://schemas.microsoft.com/office/word/2018/wordml" xmlns:w16sdtdh="http://schemas.microsoft.com/office/word/2020/wordml/sdtdatahash" xmlns:w16se="http://schemas.microsoft.com/office/word/2015/wordml/symex" xmlns:wpg="http://schemas.microsoft.com/office/word/2010/wordprocessingGroup" xmlns:wpi="http://schemas.microsoft.com/office/word/2010/wordprocessingInk" xmlns:wne="http://schemas.microsoft.com/office/word/2006/wordml" xmlns:wps="http://schemas.microsoft.com/office/word/2010/wordprocessingShape" mc:Ignorable="w14 w15 w16se w16cid w16 w16cex w16sdtdh wp14">
+<w:endnotes xmlns:wpc="http://schemas.microsoft.com/office/word/2010/wordprocessingCanvas" xmlns:cx="http://schemas.microsoft.com/office/drawing/2014/chartex" xmlns:cx1="http://schemas.microsoft.com/office/drawing/2015/9/8/chartex" xmlns:cx2="http://schemas.microsoft.com/office/drawing/2015/10/21/chartex" xmlns:cx3="http://schemas.microsoft.com/office/drawing/2016/5/9/chartex" xmlns:cx4="http://schemas.microsoft.com/office/drawing/2016/5/10/chartex" xmlns:cx5="http://schemas.microsoft.com/office/drawing/2016/5/11/chartex" xmlns:cx6="http://schemas.microsoft.com/office/drawing/2016/5/12/chartex" xmlns:cx7="http://schemas.microsoft.com/office/drawing/2016/5/13/chartex" xmlns:cx8="http://schemas.microsoft.com/office/drawing/2016/5/14/chartex" xmlns:mc="http://schemas.openxmlformats.org/markup-compatibility/2006" xmlns:aink="http://schemas.microsoft.com/office/drawing/2016/ink" xmlns:am3d="http://schemas.microsoft.com/office/drawing/2017/model3d" xmlns:o="urn:schemas-microsoft-com:office:office" xmlns:oel="http://schemas.microsoft.com/office/2019/extlst" xmlns:r="http://schemas.openxmlformats.org/officeDocument/2006/relationships" xmlns:m="http://schemas.openxmlformats.org/officeDocument/2006/math" xmlns:v="urn:schemas-microsoft-com:vml" xmlns:wp14="http://schemas.microsoft.com/office/word/2010/wordprocessingDrawing" xmlns:wp="http://schemas.openxmlformats.org/drawingml/2006/wordprocessingDrawing" xmlns:w10="urn:schemas-microsoft-com:office:word" xmlns:w="http://schemas.openxmlformats.org/wordprocessingml/2006/main" xmlns:w14="http://schemas.microsoft.com/office/word/2010/wordml" xmlns:w15="http://schemas.microsoft.com/office/word/2012/wordml" xmlns:w16cex="http://schemas.microsoft.com/office/word/2018/wordml/cex" xmlns:w16cid="http://schemas.microsoft.com/office/word/2016/wordml/cid" xmlns:w16="http://schemas.microsoft.com/office/word/2018/wordml" xmlns:w16sdtdh="http://schemas.microsoft.com/office/word/2020/wordml/sdtdatahash" xmlns:w16se="http://schemas.microsoft.com/office/word/2015/wordml/symex" xmlns:wpg="http://schemas.microsoft.com/office/word/2010/wordprocessingGroup" xmlns:wpi="http://schemas.microsoft.com/office/word/2010/wordprocessingInk" xmlns:wne="http://schemas.microsoft.com/office/word/2006/wordml" xmlns:wps="http://schemas.microsoft.com/office/word/2010/wordprocessingShape" mc:Ignorable="w14 w15 w16se w16cid w16 w16cex w16sdtdh wp14">
   <w:endnote w:type="separator" w:id="-1">
     <w:p>
       <w:r>
@@ -491,7 +537,7 @@
 </file>
 
 <file path=word/footer1.xml><?xml version="1.0" encoding="utf-8"?>
-<w:ftr xmlns:wpc="http://schemas.microsoft.com/office/word/2010/wordprocessingCanvas" xmlns:cx="http://schemas.microsoft.com/office/drawing/2014/chartex" xmlns:cx1="http://schemas.microsoft.com/office/drawing/2015/9/8/chartex" xmlns:cx2="http://schemas.microsoft.com/office/drawing/2015/10/21/chartex" xmlns:cx3="http://schemas.microsoft.com/office/drawing/2016/5/9/chartex" xmlns:cx4="http://schemas.microsoft.com/office/drawing/2016/5/10/chartex" xmlns:cx5="http://schemas.microsoft.com/office/drawing/2016/5/11/chartex" xmlns:cx6="http://schemas.microsoft.com/office/drawing/2016/5/12/chartex" xmlns:cx7="http://schemas.microsoft.com/office/drawing/2016/5/13/chartex" xmlns:cx8="http://schemas.microsoft.com/office/drawing/2016/5/14/chartex" xmlns:mc="http://schemas.openxmlformats.org/markup-compatibility/2006" xmlns:aink="http://schemas.microsoft.com/office/drawing/2016/ink" xmlns:am3d="http://schemas.microsoft.com/office/drawing/2017/model3d" xmlns:o="urn:schemas-microsoft-com:office:office" xmlns:r="http://schemas.openxmlformats.org/officeDocument/2006/relationships" xmlns:m="http://schemas.openxmlformats.org/officeDocument/2006/math" xmlns:v="urn:schemas-microsoft-com:vml" xmlns:wp14="http://schemas.microsoft.com/office/word/2010/wordprocessingDrawing" xmlns:wp="http://schemas.openxmlformats.org/drawingml/2006/wordprocessingDrawing" xmlns:w10="urn:schemas-microsoft-com:office:word" xmlns:w="http://schemas.openxmlformats.org/wordprocessingml/2006/main" xmlns:w14="http://schemas.microsoft.com/office/word/2010/wordml" xmlns:w15="http://schemas.microsoft.com/office/word/2012/wordml" xmlns:w16cex="http://schemas.microsoft.com/office/word/2018/wordml/cex" xmlns:w16cid="http://schemas.microsoft.com/office/word/2016/wordml/cid" xmlns:w16="http://schemas.microsoft.com/office/word/2018/wordml" xmlns:w16sdtdh="http://schemas.microsoft.com/office/word/2020/wordml/sdtdatahash" xmlns:w16se="http://schemas.microsoft.com/office/word/2015/wordml/symex" xmlns:wpg="http://schemas.microsoft.com/office/word/2010/wordprocessingGroup" xmlns:wpi="http://schemas.microsoft.com/office/word/2010/wordprocessingInk" xmlns:wne="http://schemas.microsoft.com/office/word/2006/wordml" xmlns:wps="http://schemas.microsoft.com/office/word/2010/wordprocessingShape" mc:Ignorable="w14 w15 w16se w16cid w16 w16cex w16sdtdh wp14">
+<w:ftr xmlns:wpc="http://schemas.microsoft.com/office/word/2010/wordprocessingCanvas" xmlns:cx="http://schemas.microsoft.com/office/drawing/2014/chartex" xmlns:cx1="http://schemas.microsoft.com/office/drawing/2015/9/8/chartex" xmlns:cx2="http://schemas.microsoft.com/office/drawing/2015/10/21/chartex" xmlns:cx3="http://schemas.microsoft.com/office/drawing/2016/5/9/chartex" xmlns:cx4="http://schemas.microsoft.com/office/drawing/2016/5/10/chartex" xmlns:cx5="http://schemas.microsoft.com/office/drawing/2016/5/11/chartex" xmlns:cx6="http://schemas.microsoft.com/office/drawing/2016/5/12/chartex" xmlns:cx7="http://schemas.microsoft.com/office/drawing/2016/5/13/chartex" xmlns:cx8="http://schemas.microsoft.com/office/drawing/2016/5/14/chartex" xmlns:mc="http://schemas.openxmlformats.org/markup-compatibility/2006" xmlns:aink="http://schemas.microsoft.com/office/drawing/2016/ink" xmlns:am3d="http://schemas.microsoft.com/office/drawing/2017/model3d" xmlns:o="urn:schemas-microsoft-com:office:office" xmlns:oel="http://schemas.microsoft.com/office/2019/extlst" xmlns:r="http://schemas.openxmlformats.org/officeDocument/2006/relationships" xmlns:m="http://schemas.openxmlformats.org/officeDocument/2006/math" xmlns:v="urn:schemas-microsoft-com:vml" xmlns:wp14="http://schemas.microsoft.com/office/word/2010/wordprocessingDrawing" xmlns:wp="http://schemas.openxmlformats.org/drawingml/2006/wordprocessingDrawing" xmlns:w10="urn:schemas-microsoft-com:office:word" xmlns:w="http://schemas.openxmlformats.org/wordprocessingml/2006/main" xmlns:w14="http://schemas.microsoft.com/office/word/2010/wordml" xmlns:w15="http://schemas.microsoft.com/office/word/2012/wordml" xmlns:w16cex="http://schemas.microsoft.com/office/word/2018/wordml/cex" xmlns:w16cid="http://schemas.microsoft.com/office/word/2016/wordml/cid" xmlns:w16="http://schemas.microsoft.com/office/word/2018/wordml" xmlns:w16sdtdh="http://schemas.microsoft.com/office/word/2020/wordml/sdtdatahash" xmlns:w16se="http://schemas.microsoft.com/office/word/2015/wordml/symex" xmlns:wpg="http://schemas.microsoft.com/office/word/2010/wordprocessingGroup" xmlns:wpi="http://schemas.microsoft.com/office/word/2010/wordprocessingInk" xmlns:wne="http://schemas.microsoft.com/office/word/2006/wordml" xmlns:wps="http://schemas.microsoft.com/office/word/2010/wordprocessingShape" mc:Ignorable="w14 w15 w16se w16cid w16 w16cex w16sdtdh wp14">
   <w:p>
     <w:pPr>
       <w:pStyle w:val="Rodap"/>
@@ -617,7 +663,7 @@
 </file>
 
 <file path=word/footnotes.xml><?xml version="1.0" encoding="utf-8"?>
-<w:footnotes xmlns:wpc="http://schemas.microsoft.com/office/word/2010/wordprocessingCanvas" xmlns:cx="http://schemas.microsoft.com/office/drawing/2014/chartex" xmlns:cx1="http://schemas.microsoft.com/office/drawing/2015/9/8/chartex" xmlns:cx2="http://schemas.microsoft.com/office/drawing/2015/10/21/chartex" xmlns:cx3="http://schemas.microsoft.com/office/drawing/2016/5/9/chartex" xmlns:cx4="http://schemas.microsoft.com/office/drawing/2016/5/10/chartex" xmlns:cx5="http://schemas.microsoft.com/office/drawing/2016/5/11/chartex" xmlns:cx6="http://schemas.microsoft.com/office/drawing/2016/5/12/chartex" xmlns:cx7="http://schemas.microsoft.com/office/drawing/2016/5/13/chartex" xmlns:cx8="http://schemas.microsoft.com/office/drawing/2016/5/14/chartex" xmlns:mc="http://schemas.openxmlformats.org/markup-compatibility/2006" xmlns:aink="http://schemas.microsoft.com/office/drawing/2016/ink" xmlns:am3d="http://schemas.microsoft.com/office/drawing/2017/model3d" xmlns:o="urn:schemas-microsoft-com:office:office" xmlns:r="http://schemas.openxmlformats.org/officeDocument/2006/relationships" xmlns:m="http://schemas.openxmlformats.org/officeDocument/2006/math" xmlns:v="urn:schemas-microsoft-com:vml" xmlns:wp14="http://schemas.microsoft.com/office/word/2010/wordprocessingDrawing" xmlns:wp="http://schemas.openxmlformats.org/drawingml/2006/wordprocessingDrawing" xmlns:w10="urn:schemas-microsoft-com:office:word" xmlns:w="http://schemas.openxmlformats.org/wordprocessingml/2006/main" xmlns:w14="http://schemas.microsoft.com/office/word/2010/wordml" xmlns:w15="http://schemas.microsoft.com/office/word/2012/wordml" xmlns:w16cex="http://schemas.microsoft.com/office/word/2018/wordml/cex" xmlns:w16cid="http://schemas.microsoft.com/office/word/2016/wordml/cid" xmlns:w16="http://schemas.microsoft.com/office/word/2018/wordml" xmlns:w16sdtdh="http://schemas.microsoft.com/office/word/2020/wordml/sdtdatahash" xmlns:w16se="http://schemas.microsoft.com/office/word/2015/wordml/symex" xmlns:wpg="http://schemas.microsoft.com/office/word/2010/wordprocessingGroup" xmlns:wpi="http://schemas.microsoft.com/office/word/2010/wordprocessingInk" xmlns:wne="http://schemas.microsoft.com/office/word/2006/wordml" xmlns:wps="http://schemas.microsoft.com/office/word/2010/wordprocessingShape" mc:Ignorable="w14 w15 w16se w16cid w16 w16cex w16sdtdh wp14">
+<w:footnotes xmlns:wpc="http://schemas.microsoft.com/office/word/2010/wordprocessingCanvas" xmlns:cx="http://schemas.microsoft.com/office/drawing/2014/chartex" xmlns:cx1="http://schemas.microsoft.com/office/drawing/2015/9/8/chartex" xmlns:cx2="http://schemas.microsoft.com/office/drawing/2015/10/21/chartex" xmlns:cx3="http://schemas.microsoft.com/office/drawing/2016/5/9/chartex" xmlns:cx4="http://schemas.microsoft.com/office/drawing/2016/5/10/chartex" xmlns:cx5="http://schemas.microsoft.com/office/drawing/2016/5/11/chartex" xmlns:cx6="http://schemas.microsoft.com/office/drawing/2016/5/12/chartex" xmlns:cx7="http://schemas.microsoft.com/office/drawing/2016/5/13/chartex" xmlns:cx8="http://schemas.microsoft.com/office/drawing/2016/5/14/chartex" xmlns:mc="http://schemas.openxmlformats.org/markup-compatibility/2006" xmlns:aink="http://schemas.microsoft.com/office/drawing/2016/ink" xmlns:am3d="http://schemas.microsoft.com/office/drawing/2017/model3d" xmlns:o="urn:schemas-microsoft-com:office:office" xmlns:oel="http://schemas.microsoft.com/office/2019/extlst" xmlns:r="http://schemas.openxmlformats.org/officeDocument/2006/relationships" xmlns:m="http://schemas.openxmlformats.org/officeDocument/2006/math" xmlns:v="urn:schemas-microsoft-com:vml" xmlns:wp14="http://schemas.microsoft.com/office/word/2010/wordprocessingDrawing" xmlns:wp="http://schemas.openxmlformats.org/drawingml/2006/wordprocessingDrawing" xmlns:w10="urn:schemas-microsoft-com:office:word" xmlns:w="http://schemas.openxmlformats.org/wordprocessingml/2006/main" xmlns:w14="http://schemas.microsoft.com/office/word/2010/wordml" xmlns:w15="http://schemas.microsoft.com/office/word/2012/wordml" xmlns:w16cex="http://schemas.microsoft.com/office/word/2018/wordml/cex" xmlns:w16cid="http://schemas.microsoft.com/office/word/2016/wordml/cid" xmlns:w16="http://schemas.microsoft.com/office/word/2018/wordml" xmlns:w16sdtdh="http://schemas.microsoft.com/office/word/2020/wordml/sdtdatahash" xmlns:w16se="http://schemas.microsoft.com/office/word/2015/wordml/symex" xmlns:wpg="http://schemas.microsoft.com/office/word/2010/wordprocessingGroup" xmlns:wpi="http://schemas.microsoft.com/office/word/2010/wordprocessingInk" xmlns:wne="http://schemas.microsoft.com/office/word/2006/wordml" xmlns:wps="http://schemas.microsoft.com/office/word/2010/wordprocessingShape" mc:Ignorable="w14 w15 w16se w16cid w16 w16cex w16sdtdh wp14">
   <w:footnote w:type="separator" w:id="-1">
     <w:p>
       <w:r>
@@ -636,7 +682,7 @@
 </file>
 
 <file path=word/header1.xml><?xml version="1.0" encoding="utf-8"?>
-<w:hdr xmlns:wpc="http://schemas.microsoft.com/office/word/2010/wordprocessingCanvas" xmlns:cx="http://schemas.microsoft.com/office/drawing/2014/chartex" xmlns:cx1="http://schemas.microsoft.com/office/drawing/2015/9/8/chartex" xmlns:cx2="http://schemas.microsoft.com/office/drawing/2015/10/21/chartex" xmlns:cx3="http://schemas.microsoft.com/office/drawing/2016/5/9/chartex" xmlns:cx4="http://schemas.microsoft.com/office/drawing/2016/5/10/chartex" xmlns:cx5="http://schemas.microsoft.com/office/drawing/2016/5/11/chartex" xmlns:cx6="http://schemas.microsoft.com/office/drawing/2016/5/12/chartex" xmlns:cx7="http://schemas.microsoft.com/office/drawing/2016/5/13/chartex" xmlns:cx8="http://schemas.microsoft.com/office/drawing/2016/5/14/chartex" xmlns:mc="http://schemas.openxmlformats.org/markup-compatibility/2006" xmlns:aink="http://schemas.microsoft.com/office/drawing/2016/ink" xmlns:am3d="http://schemas.microsoft.com/office/drawing/2017/model3d" xmlns:o="urn:schemas-microsoft-com:office:office" xmlns:r="http://schemas.openxmlformats.org/officeDocument/2006/relationships" xmlns:m="http://schemas.openxmlformats.org/officeDocument/2006/math" xmlns:v="urn:schemas-microsoft-com:vml" xmlns:wp14="http://schemas.microsoft.com/office/word/2010/wordprocessingDrawing" xmlns:wp="http://schemas.openxmlformats.org/drawingml/2006/wordprocessingDrawing" xmlns:w10="urn:schemas-microsoft-com:office:word" xmlns:w="http://schemas.openxmlformats.org/wordprocessingml/2006/main" xmlns:w14="http://schemas.microsoft.com/office/word/2010/wordml" xmlns:w15="http://schemas.microsoft.com/office/word/2012/wordml" xmlns:w16cex="http://schemas.microsoft.com/office/word/2018/wordml/cex" xmlns:w16cid="http://schemas.microsoft.com/office/word/2016/wordml/cid" xmlns:w16="http://schemas.microsoft.com/office/word/2018/wordml" xmlns:w16sdtdh="http://schemas.microsoft.com/office/word/2020/wordml/sdtdatahash" xmlns:w16se="http://schemas.microsoft.com/office/word/2015/wordml/symex" xmlns:wpg="http://schemas.microsoft.com/office/word/2010/wordprocessingGroup" xmlns:wpi="http://schemas.microsoft.com/office/word/2010/wordprocessingInk" xmlns:wne="http://schemas.microsoft.com/office/word/2006/wordml" xmlns:wps="http://schemas.microsoft.com/office/word/2010/wordprocessingShape" mc:Ignorable="w14 w15 w16se w16cid w16 w16cex w16sdtdh wp14">
+<w:hdr xmlns:wpc="http://schemas.microsoft.com/office/word/2010/wordprocessingCanvas" xmlns:cx="http://schemas.microsoft.com/office/drawing/2014/chartex" xmlns:cx1="http://schemas.microsoft.com/office/drawing/2015/9/8/chartex" xmlns:cx2="http://schemas.microsoft.com/office/drawing/2015/10/21/chartex" xmlns:cx3="http://schemas.microsoft.com/office/drawing/2016/5/9/chartex" xmlns:cx4="http://schemas.microsoft.com/office/drawing/2016/5/10/chartex" xmlns:cx5="http://schemas.microsoft.com/office/drawing/2016/5/11/chartex" xmlns:cx6="http://schemas.microsoft.com/office/drawing/2016/5/12/chartex" xmlns:cx7="http://schemas.microsoft.com/office/drawing/2016/5/13/chartex" xmlns:cx8="http://schemas.microsoft.com/office/drawing/2016/5/14/chartex" xmlns:mc="http://schemas.openxmlformats.org/markup-compatibility/2006" xmlns:aink="http://schemas.microsoft.com/office/drawing/2016/ink" xmlns:am3d="http://schemas.microsoft.com/office/drawing/2017/model3d" xmlns:o="urn:schemas-microsoft-com:office:office" xmlns:oel="http://schemas.microsoft.com/office/2019/extlst" xmlns:r="http://schemas.openxmlformats.org/officeDocument/2006/relationships" xmlns:m="http://schemas.openxmlformats.org/officeDocument/2006/math" xmlns:v="urn:schemas-microsoft-com:vml" xmlns:wp14="http://schemas.microsoft.com/office/word/2010/wordprocessingDrawing" xmlns:wp="http://schemas.openxmlformats.org/drawingml/2006/wordprocessingDrawing" xmlns:w10="urn:schemas-microsoft-com:office:word" xmlns:w="http://schemas.openxmlformats.org/wordprocessingml/2006/main" xmlns:w14="http://schemas.microsoft.com/office/word/2010/wordml" xmlns:w15="http://schemas.microsoft.com/office/word/2012/wordml" xmlns:w16cex="http://schemas.microsoft.com/office/word/2018/wordml/cex" xmlns:w16cid="http://schemas.microsoft.com/office/word/2016/wordml/cid" xmlns:w16="http://schemas.microsoft.com/office/word/2018/wordml" xmlns:w16sdtdh="http://schemas.microsoft.com/office/word/2020/wordml/sdtdatahash" xmlns:w16se="http://schemas.microsoft.com/office/word/2015/wordml/symex" xmlns:wpg="http://schemas.microsoft.com/office/word/2010/wordprocessingGroup" xmlns:wpi="http://schemas.microsoft.com/office/word/2010/wordprocessingInk" xmlns:wne="http://schemas.microsoft.com/office/word/2006/wordml" xmlns:wps="http://schemas.microsoft.com/office/word/2010/wordprocessingShape" mc:Ignorable="w14 w15 w16se w16cid w16 w16cex w16sdtdh wp14">
   <w:p>
     <w:pPr>
       <w:pStyle w:val="Cabealho"/>
@@ -678,7 +724,7 @@
 </file>
 
 <file path=word/numbering.xml><?xml version="1.0" encoding="utf-8"?>
-<w:numbering xmlns:wpc="http://schemas.microsoft.com/office/word/2010/wordprocessingCanvas" xmlns:cx="http://schemas.microsoft.com/office/drawing/2014/chartex" xmlns:cx1="http://schemas.microsoft.com/office/drawing/2015/9/8/chartex" xmlns:cx2="http://schemas.microsoft.com/office/drawing/2015/10/21/chartex" xmlns:cx3="http://schemas.microsoft.com/office/drawing/2016/5/9/chartex" xmlns:cx4="http://schemas.microsoft.com/office/drawing/2016/5/10/chartex" xmlns:cx5="http://schemas.microsoft.com/office/drawing/2016/5/11/chartex" xmlns:cx6="http://schemas.microsoft.com/office/drawing/2016/5/12/chartex" xmlns:cx7="http://schemas.microsoft.com/office/drawing/2016/5/13/chartex" xmlns:cx8="http://schemas.microsoft.com/office/drawing/2016/5/14/chartex" xmlns:mc="http://schemas.openxmlformats.org/markup-compatibility/2006" xmlns:aink="http://schemas.microsoft.com/office/drawing/2016/ink" xmlns:am3d="http://schemas.microsoft.com/office/drawing/2017/model3d" xmlns:o="urn:schemas-microsoft-com:office:office" xmlns:r="http://schemas.openxmlformats.org/officeDocument/2006/relationships" xmlns:m="http://schemas.openxmlformats.org/officeDocument/2006/math" xmlns:v="urn:schemas-microsoft-com:vml" xmlns:wp14="http://schemas.microsoft.com/office/word/2010/wordprocessingDrawing" xmlns:wp="http://schemas.openxmlformats.org/drawingml/2006/wordprocessingDrawing" xmlns:w10="urn:schemas-microsoft-com:office:word" xmlns:w="http://schemas.openxmlformats.org/wordprocessingml/2006/main" xmlns:w14="http://schemas.microsoft.com/office/word/2010/wordml" xmlns:w15="http://schemas.microsoft.com/office/word/2012/wordml" xmlns:w16cex="http://schemas.microsoft.com/office/word/2018/wordml/cex" xmlns:w16cid="http://schemas.microsoft.com/office/word/2016/wordml/cid" xmlns:w16="http://schemas.microsoft.com/office/word/2018/wordml" xmlns:w16sdtdh="http://schemas.microsoft.com/office/word/2020/wordml/sdtdatahash" xmlns:w16se="http://schemas.microsoft.com/office/word/2015/wordml/symex" xmlns:wpg="http://schemas.microsoft.com/office/word/2010/wordprocessingGroup" xmlns:wpi="http://schemas.microsoft.com/office/word/2010/wordprocessingInk" xmlns:wne="http://schemas.microsoft.com/office/word/2006/wordml" xmlns:wps="http://schemas.microsoft.com/office/word/2010/wordprocessingShape" mc:Ignorable="w14 w15 w16se w16cid w16 w16cex w16sdtdh wp14">
+<w:numbering xmlns:wpc="http://schemas.microsoft.com/office/word/2010/wordprocessingCanvas" xmlns:cx="http://schemas.microsoft.com/office/drawing/2014/chartex" xmlns:cx1="http://schemas.microsoft.com/office/drawing/2015/9/8/chartex" xmlns:cx2="http://schemas.microsoft.com/office/drawing/2015/10/21/chartex" xmlns:cx3="http://schemas.microsoft.com/office/drawing/2016/5/9/chartex" xmlns:cx4="http://schemas.microsoft.com/office/drawing/2016/5/10/chartex" xmlns:cx5="http://schemas.microsoft.com/office/drawing/2016/5/11/chartex" xmlns:cx6="http://schemas.microsoft.com/office/drawing/2016/5/12/chartex" xmlns:cx7="http://schemas.microsoft.com/office/drawing/2016/5/13/chartex" xmlns:cx8="http://schemas.microsoft.com/office/drawing/2016/5/14/chartex" xmlns:mc="http://schemas.openxmlformats.org/markup-compatibility/2006" xmlns:aink="http://schemas.microsoft.com/office/drawing/2016/ink" xmlns:am3d="http://schemas.microsoft.com/office/drawing/2017/model3d" xmlns:o="urn:schemas-microsoft-com:office:office" xmlns:oel="http://schemas.microsoft.com/office/2019/extlst" xmlns:r="http://schemas.openxmlformats.org/officeDocument/2006/relationships" xmlns:m="http://schemas.openxmlformats.org/officeDocument/2006/math" xmlns:v="urn:schemas-microsoft-com:vml" xmlns:wp14="http://schemas.microsoft.com/office/word/2010/wordprocessingDrawing" xmlns:wp="http://schemas.openxmlformats.org/drawingml/2006/wordprocessingDrawing" xmlns:w10="urn:schemas-microsoft-com:office:word" xmlns:w="http://schemas.openxmlformats.org/wordprocessingml/2006/main" xmlns:w14="http://schemas.microsoft.com/office/word/2010/wordml" xmlns:w15="http://schemas.microsoft.com/office/word/2012/wordml" xmlns:w16cex="http://schemas.microsoft.com/office/word/2018/wordml/cex" xmlns:w16cid="http://schemas.microsoft.com/office/word/2016/wordml/cid" xmlns:w16="http://schemas.microsoft.com/office/word/2018/wordml" xmlns:w16sdtdh="http://schemas.microsoft.com/office/word/2020/wordml/sdtdatahash" xmlns:w16se="http://schemas.microsoft.com/office/word/2015/wordml/symex" xmlns:wpg="http://schemas.microsoft.com/office/word/2010/wordprocessingGroup" xmlns:wpi="http://schemas.microsoft.com/office/word/2010/wordprocessingInk" xmlns:wne="http://schemas.microsoft.com/office/word/2006/wordml" xmlns:wps="http://schemas.microsoft.com/office/word/2010/wordprocessingShape" mc:Ignorable="w14 w15 w16se w16cid w16 w16cex w16sdtdh wp14">
   <w:abstractNum w:abstractNumId="0" w15:restartNumberingAfterBreak="0">
     <w:nsid w:val="5C223D85"/>
     <w:multiLevelType w:val="hybridMultilevel"/>
@@ -851,13 +897,13 @@
       </w:pPr>
     </w:lvl>
   </w:abstractNum>
-  <w:num w:numId="1">
+  <w:num w:numId="1" w16cid:durableId="1383669785">
     <w:abstractNumId w:val="0"/>
   </w:num>
-  <w:num w:numId="2">
+  <w:num w:numId="2" w16cid:durableId="1319921326">
     <w:abstractNumId w:val="1"/>
   </w:num>
-  <w:num w:numId="3">
+  <w:num w:numId="3" w16cid:durableId="756903794">
     <w:abstractNumId w:val="0"/>
     <w:lvlOverride w:ilvl="0">
       <w:startOverride w:val="1"/>
@@ -1365,6 +1411,29 @@
     <w:uiPriority w:val="99"/>
     <w:rsid w:val="00B2317B"/>
   </w:style>
+  <w:style w:type="character" w:styleId="Hyperlink">
+    <w:name w:val="Hyperlink"/>
+    <w:basedOn w:val="Fontepargpadro"/>
+    <w:uiPriority w:val="99"/>
+    <w:unhideWhenUsed/>
+    <w:rsid w:val="00FF5F1D"/>
+    <w:rPr>
+      <w:color w:val="0563C1" w:themeColor="hyperlink"/>
+      <w:u w:val="single"/>
+    </w:rPr>
+  </w:style>
+  <w:style w:type="character" w:styleId="MenoPendente">
+    <w:name w:val="Unresolved Mention"/>
+    <w:basedOn w:val="Fontepargpadro"/>
+    <w:uiPriority w:val="99"/>
+    <w:semiHidden/>
+    <w:unhideWhenUsed/>
+    <w:rsid w:val="00FF5F1D"/>
+    <w:rPr>
+      <w:color w:val="605E5C"/>
+      <w:shd w:val="clear" w:color="auto" w:fill="E1DFDD"/>
+    </w:rPr>
+  </w:style>
 </w:styles>
 </file>
 

</xml_diff>